<commit_message>
Added files for lab06
</commit_message>
<xml_diff>
--- a/labs/lab06/report/report.docx
+++ b/labs/lab06/report/report.docx
@@ -1234,7 +1234,7 @@
         <w:t xml:space="preserve">Выполнение арифметических операций в NASM</w:t>
       </w:r>
     </w:p>
-    <w:bookmarkStart w:id="69" w:name="X410f2a5649b61489fdc1e19cbac86bbf60750f6"/>
+    <w:bookmarkStart w:id="69" w:name="X1fad77fcfb5302ef21a29bc1f6517426d9be0ff"/>
     <w:p>
       <w:pPr>
         <w:pStyle w:val="Heading3"/>
@@ -1249,7 +1249,7 @@
         <w:tab/>
       </w:r>
       <w:r>
-        <w:t xml:space="preserve">В качестве примера выполнения арифметических операций в NASM приведем программу вычисления арифметического выражения 𝑓(𝑥) = (5 ∗ 2 + 3)/3.</w:t>
+        <w:t xml:space="preserve">В качестве примера выполнения арифметических операций в NASM приведем программу вычисления арифметического выражения f(x) = (5 * 2 + 3)/3.</w:t>
       </w:r>
     </w:p>
     <w:p>

</xml_diff>